<commit_message>
Played a bit, added info to docx
</commit_message>
<xml_diff>
--- a/docassemble/MotionTutorial/data/templates/Motion to Dismiss-Original.docx
+++ b/docassemble/MotionTutorial/data/templates/Motion to Dismiss-Original.docx
@@ -1,6 +1,6 @@
 
 <file path=word/document.xml><?xml version="1.0" encoding="utf-8"?>
-<w:document xmlns:wpc="http://schemas.microsoft.com/office/word/2010/wordprocessingCanvas" xmlns:cx="http://schemas.microsoft.com/office/drawing/2014/chartex" xmlns:cx1="http://schemas.microsoft.com/office/drawing/2015/9/8/chartex" xmlns:cx2="http://schemas.microsoft.com/office/drawing/2015/10/21/chartex" xmlns:cx3="http://schemas.microsoft.com/office/drawing/2016/5/9/chartex" xmlns:cx4="http://schemas.microsoft.com/office/drawing/2016/5/10/chartex" xmlns:cx5="http://schemas.microsoft.com/office/drawing/2016/5/11/chartex" xmlns:cx6="http://schemas.microsoft.com/office/drawing/2016/5/12/chartex" xmlns:cx7="http://schemas.microsoft.com/office/drawing/2016/5/13/chartex" xmlns:cx8="http://schemas.microsoft.com/office/drawing/2016/5/14/chartex" xmlns:mc="http://schemas.openxmlformats.org/markup-compatibility/2006" xmlns:aink="http://schemas.microsoft.com/office/drawing/2016/ink" xmlns:am3d="http://schemas.microsoft.com/office/drawing/2017/model3d" xmlns:o="urn:schemas-microsoft-com:office:office" xmlns:r="http://schemas.openxmlformats.org/officeDocument/2006/relationships" xmlns:m="http://schemas.openxmlformats.org/officeDocument/2006/math" xmlns:v="urn:schemas-microsoft-com:vml" xmlns:wp14="http://schemas.microsoft.com/office/word/2010/wordprocessingDrawing" xmlns:wp="http://schemas.openxmlformats.org/drawingml/2006/wordprocessingDrawing" xmlns:w10="urn:schemas-microsoft-com:office:word" xmlns:w="http://schemas.openxmlformats.org/wordprocessingml/2006/main" xmlns:w14="http://schemas.microsoft.com/office/word/2010/wordml" xmlns:w15="http://schemas.microsoft.com/office/word/2012/wordml" xmlns:w16cid="http://schemas.microsoft.com/office/word/2016/wordml/cid" xmlns:w16se="http://schemas.microsoft.com/office/word/2015/wordml/symex" xmlns:wpg="http://schemas.microsoft.com/office/word/2010/wordprocessingGroup" xmlns:wpi="http://schemas.microsoft.com/office/word/2010/wordprocessingInk" xmlns:wne="http://schemas.microsoft.com/office/word/2006/wordml" xmlns:wps="http://schemas.microsoft.com/office/word/2010/wordprocessingShape" mc:Ignorable="w14 w15 w16se w16cid wp14">
+<w:document xmlns:wpc="http://schemas.microsoft.com/office/word/2010/wordprocessingCanvas" xmlns:mc="http://schemas.openxmlformats.org/markup-compatibility/2006" xmlns:o="urn:schemas-microsoft-com:office:office" xmlns:r="http://schemas.openxmlformats.org/officeDocument/2006/relationships" xmlns:m="http://schemas.openxmlformats.org/officeDocument/2006/math" xmlns:v="urn:schemas-microsoft-com:vml" xmlns:wp14="http://schemas.microsoft.com/office/word/2010/wordprocessingDrawing" xmlns:wp="http://schemas.openxmlformats.org/drawingml/2006/wordprocessingDrawing" xmlns:w10="urn:schemas-microsoft-com:office:word" xmlns:w="http://schemas.openxmlformats.org/wordprocessingml/2006/main" xmlns:w14="http://schemas.microsoft.com/office/word/2010/wordml" xmlns:w15="http://schemas.microsoft.com/office/word/2012/wordml" xmlns:wpg="http://schemas.microsoft.com/office/word/2010/wordprocessingGroup" xmlns:wpi="http://schemas.microsoft.com/office/word/2010/wordprocessingInk" xmlns:wne="http://schemas.microsoft.com/office/word/2006/wordml" xmlns:wps="http://schemas.microsoft.com/office/word/2010/wordprocessingShape" mc:Ignorable="w14 w15 wp14">
   <w:body>
     <w:p>
       <w:pPr>
@@ -17,7 +17,7 @@
         </w:tabs>
         <w:jc w:val="center"/>
         <w:rPr>
-          <w:rFonts w:ascii="Garamond" w:hAnsi="Garamond"/>
+          <w:rFonts w:ascii="Garamond" w:eastAsia="Garamond" w:hAnsi="Garamond" w:cs="Garamond"/>
           <w:b/>
           <w:smallCaps/>
           <w:color w:val="000000"/>
@@ -25,7 +25,7 @@
       </w:pPr>
       <w:r>
         <w:rPr>
-          <w:rFonts w:ascii="Garamond" w:hAnsi="Garamond"/>
+          <w:rFonts w:ascii="Garamond" w:eastAsia="Garamond" w:hAnsi="Garamond" w:cs="Garamond"/>
           <w:b/>
           <w:smallCaps/>
           <w:color w:val="000000"/>
@@ -34,7 +34,7 @@
       </w:r>
       <w:r>
         <w:rPr>
-          <w:rFonts w:ascii="Garamond" w:hAnsi="Garamond"/>
+          <w:rFonts w:ascii="Garamond" w:eastAsia="Garamond" w:hAnsi="Garamond" w:cs="Garamond"/>
           <w:b/>
           <w:smallCaps/>
           <w:color w:val="000000"/>
@@ -43,22 +43,16 @@
         <w:t>TRIAL COURT</w:t>
       </w:r>
     </w:p>
-    <w:p>
-      <w:pPr>
-        <w:suppressAutoHyphens/>
-        <w:spacing w:line="240" w:lineRule="atLeast"/>
-      </w:pPr>
-    </w:p>
+    <w:p/>
     <w:p>
       <w:pPr>
         <w:tabs>
           <w:tab w:val="left" w:pos="5040"/>
         </w:tabs>
-        <w:suppressAutoHyphens/>
-        <w:spacing w:line="240" w:lineRule="atLeast"/>
         <w:ind w:left="5040" w:hanging="5040"/>
-        <w:contextualSpacing/>
-      </w:pPr>
+      </w:pPr>
+      <w:bookmarkStart w:id="0" w:name="_heading=h.gjdgxs" w:colFirst="0" w:colLast="0"/>
+      <w:bookmarkEnd w:id="0"/>
       <w:r>
         <w:t xml:space="preserve">Orange, </w:t>
       </w:r>
@@ -69,63 +63,36 @@
       <w:proofErr w:type="spellEnd"/>
       <w:r>
         <w:tab/>
-        <w:t xml:space="preserve">Culver </w:t>
-      </w:r>
-      <w:r>
-        <w:t xml:space="preserve">District </w:t>
-      </w:r>
-      <w:bookmarkStart w:id="0" w:name="_GoBack"/>
-      <w:bookmarkEnd w:id="0"/>
-      <w:r>
-        <w:t>Court</w:t>
-      </w:r>
-    </w:p>
-    <w:p>
-      <w:pPr>
-        <w:suppressAutoHyphens/>
-        <w:spacing w:line="240" w:lineRule="atLeast"/>
+        <w:t>Culver District Court</w:t>
+      </w:r>
+    </w:p>
+    <w:p>
+      <w:pPr>
         <w:ind w:left="5040"/>
-        <w:contextualSpacing/>
-      </w:pPr>
-    </w:p>
-    <w:p>
-      <w:pPr>
-        <w:suppressAutoHyphens/>
-        <w:spacing w:line="240" w:lineRule="atLeast"/>
+      </w:pPr>
+    </w:p>
+    <w:p>
+      <w:pPr>
         <w:ind w:left="5040"/>
-        <w:contextualSpacing/>
       </w:pPr>
       <w:r>
         <w:t xml:space="preserve">DOCKET NO: </w:t>
       </w:r>
       <w:r>
         <w:rPr>
-          <w:rFonts w:eastAsia="PMingLiU"/>
           <w:b/>
-          <w:noProof/>
         </w:rPr>
         <w:t>07-04771</w:t>
       </w:r>
     </w:p>
-    <w:p>
-      <w:pPr>
-        <w:suppressAutoHyphens/>
-        <w:spacing w:line="240" w:lineRule="atLeast"/>
-      </w:pPr>
-    </w:p>
-    <w:p>
-      <w:pPr>
-        <w:suppressAutoHyphens/>
-        <w:spacing w:line="240" w:lineRule="atLeast"/>
-      </w:pPr>
+    <w:p/>
+    <w:p>
       <w:r>
         <w:t>Michael Bluth,</w:t>
       </w:r>
     </w:p>
     <w:p>
       <w:pPr>
-        <w:suppressAutoHyphens/>
-        <w:spacing w:line="240" w:lineRule="atLeast"/>
         <w:rPr>
           <w:b/>
         </w:rPr>
@@ -137,36 +104,32 @@
         <w:t>Plaintiff – Landlord</w:t>
       </w:r>
     </w:p>
-    <w:p>
-      <w:pPr>
-        <w:suppressAutoHyphens/>
-        <w:spacing w:line="240" w:lineRule="atLeast"/>
-      </w:pPr>
-    </w:p>
+    <w:p/>
     <w:p>
       <w:pPr>
         <w:tabs>
           <w:tab w:val="left" w:pos="5040"/>
         </w:tabs>
-        <w:suppressAutoHyphens/>
-        <w:spacing w:line="240" w:lineRule="atLeast"/>
         <w:ind w:left="5040" w:hanging="5040"/>
-        <w:contextualSpacing/>
-      </w:pPr>
-      <w:r>
-        <w:t>vs.</w:t>
+      </w:pPr>
+      <w:proofErr w:type="gramStart"/>
+      <w:r>
+        <w:t>vs</w:t>
+      </w:r>
+      <w:proofErr w:type="gramEnd"/>
+      <w:r>
+        <w:t>.</w:t>
       </w:r>
       <w:r>
         <w:tab/>
       </w:r>
       <w:r>
         <w:rPr>
-          <w:rFonts w:ascii="Garamond" w:hAnsi="Garamond"/>
+          <w:rFonts w:ascii="Garamond" w:eastAsia="Garamond" w:hAnsi="Garamond" w:cs="Garamond"/>
           <w:b/>
-          <w:caps/>
-          <w:szCs w:val="20"/>
-        </w:rPr>
-        <w:t>defendant's motion to dismiss</w:t>
+          <w:smallCaps/>
+        </w:rPr>
+        <w:t>DEFENDANT'S MOTION TO DISMISS</w:t>
       </w:r>
     </w:p>
     <w:p>
@@ -174,60 +137,147 @@
         <w:tabs>
           <w:tab w:val="left" w:pos="5040"/>
         </w:tabs>
-        <w:suppressAutoHyphens/>
-        <w:spacing w:line="240" w:lineRule="atLeast"/>
         <w:ind w:left="5040" w:hanging="5040"/>
-        <w:contextualSpacing/>
       </w:pPr>
       <w:r>
         <w:t xml:space="preserve">Tobias </w:t>
       </w:r>
-      <w:r>
-        <w:rPr>
-          <w:rFonts w:eastAsia="PMingLiU"/>
-          <w:noProof/>
-        </w:rPr>
+      <w:proofErr w:type="spellStart"/>
+      <w:r>
         <w:t>Fünke</w:t>
       </w:r>
+      <w:proofErr w:type="spellEnd"/>
     </w:p>
     <w:p>
       <w:pPr>
         <w:tabs>
           <w:tab w:val="left" w:pos="5040"/>
         </w:tabs>
-        <w:suppressAutoHyphens/>
-        <w:spacing w:line="240" w:lineRule="atLeast"/>
         <w:ind w:left="5040" w:hanging="5040"/>
-        <w:contextualSpacing/>
         <w:rPr>
           <w:b/>
-        </w:rPr>
-      </w:pPr>
+          <w:lang w:val="de-DE"/>
+        </w:rPr>
+      </w:pPr>
+      <w:proofErr w:type="spellStart"/>
       <w:r>
         <w:rPr>
           <w:b/>
-        </w:rPr>
-        <w:t>Defendant - Tenant</w:t>
-      </w:r>
-    </w:p>
-    <w:p>
-      <w:pPr>
-        <w:pStyle w:val="BodyText"/>
-      </w:pPr>
-    </w:p>
-    <w:p>
-      <w:pPr>
-        <w:spacing w:before="319" w:line="245" w:lineRule="exact"/>
+          <w:lang w:val="de-DE"/>
+        </w:rPr>
+        <w:t>Defendant</w:t>
+      </w:r>
+      <w:proofErr w:type="spellEnd"/>
+      <w:r>
+        <w:rPr>
+          <w:b/>
+          <w:lang w:val="de-DE"/>
+        </w:rPr>
+        <w:t xml:space="preserve"> - </w:t>
+      </w:r>
+      <w:proofErr w:type="spellStart"/>
+      <w:r>
+        <w:rPr>
+          <w:b/>
+          <w:lang w:val="de-DE"/>
+        </w:rPr>
+        <w:t>Tenant</w:t>
+      </w:r>
+      <w:proofErr w:type="spellEnd"/>
+    </w:p>
+    <w:p>
+      <w:pPr>
+        <w:pBdr>
+          <w:top w:val="nil"/>
+          <w:left w:val="nil"/>
+          <w:bottom w:val="nil"/>
+          <w:right w:val="nil"/>
+          <w:between w:val="nil"/>
+        </w:pBdr>
+        <w:spacing w:before="240"/>
+        <w:rPr>
+          <w:rFonts w:ascii="Calibri" w:eastAsia="Calibri" w:hAnsi="Calibri" w:cs="Calibri"/>
+          <w:color w:val="000000"/>
+          <w:lang w:val="de-DE"/>
+        </w:rPr>
+      </w:pPr>
+    </w:p>
+    <w:p>
+      <w:pPr>
+        <w:spacing w:before="319" w:line="245" w:lineRule="auto"/>
         <w:ind w:right="648"/>
-        <w:textAlignment w:val="baseline"/>
-        <w:rPr>
-          <w:rFonts w:eastAsia="Garamond"/>
+        <w:rPr>
+          <w:lang w:val="de-DE"/>
+        </w:rPr>
+      </w:pPr>
+      <w:r>
+        <w:rPr>
+          <w:lang w:val="de-DE"/>
+        </w:rPr>
+        <w:t xml:space="preserve">ICH MACHE DAS </w:t>
+      </w:r>
+      <w:proofErr w:type="spellStart"/>
+      <w:r>
+        <w:rPr>
+          <w:lang w:val="de-DE"/>
+        </w:rPr>
+        <w:t>doc</w:t>
+      </w:r>
+      <w:proofErr w:type="spellEnd"/>
+      <w:r>
+        <w:rPr>
+          <w:lang w:val="de-DE"/>
+        </w:rPr>
+        <w:t xml:space="preserve"> JETZT HÄSSLICH</w:t>
+      </w:r>
+    </w:p>
+    <w:p>
+      <w:pPr>
+        <w:spacing w:before="319" w:line="245" w:lineRule="auto"/>
+        <w:ind w:right="648"/>
+        <w:rPr>
+          <w:lang w:val="de-DE"/>
+        </w:rPr>
+      </w:pPr>
+      <w:r>
+        <w:rPr>
+          <w:lang w:val="de-DE"/>
+        </w:rPr>
+        <w:t xml:space="preserve">Hier steht die Lösung, was 2 +2 ist: {{ </w:t>
+      </w:r>
+      <w:proofErr w:type="spellStart"/>
+      <w:r>
+        <w:rPr>
+          <w:lang w:val="de-DE"/>
+        </w:rPr>
+        <w:t>answer</w:t>
+      </w:r>
+      <w:proofErr w:type="spellEnd"/>
+      <w:r>
+        <w:rPr>
+          <w:lang w:val="de-DE"/>
+        </w:rPr>
+        <w:t xml:space="preserve"> }}</w:t>
+      </w:r>
+      <w:r>
+        <w:rPr>
+          <w:lang w:val="de-DE"/>
+        </w:rPr>
+        <w:t>.</w:t>
+      </w:r>
+      <w:bookmarkStart w:id="1" w:name="_GoBack"/>
+      <w:bookmarkEnd w:id="1"/>
+    </w:p>
+    <w:p>
+      <w:pPr>
+        <w:spacing w:before="319" w:line="245" w:lineRule="auto"/>
+        <w:ind w:right="648"/>
+        <w:rPr>
           <w:color w:val="000000"/>
         </w:rPr>
       </w:pPr>
       <w:r>
         <w:rPr>
-          <w:rFonts w:eastAsia="Garamond"/>
           <w:color w:val="000000"/>
         </w:rPr>
         <w:t>The Defendant moves in this summary process action that the Plaintiff’s claim for possession be dismissed because:</w:t>
@@ -235,11 +285,9 @@
     </w:p>
     <w:p>
       <w:pPr>
-        <w:spacing w:before="319" w:line="245" w:lineRule="exact"/>
+        <w:spacing w:before="319" w:line="245" w:lineRule="auto"/>
         <w:ind w:right="648"/>
-        <w:textAlignment w:val="baseline"/>
-        <w:rPr>
-          <w:rFonts w:eastAsia="Garamond"/>
+        <w:rPr>
           <w:color w:val="000000"/>
         </w:rPr>
       </w:pPr>
@@ -248,17 +296,14 @@
       <w:pPr>
         <w:numPr>
           <w:ilvl w:val="0"/>
-          <w:numId w:val="2"/>
+          <w:numId w:val="1"/>
         </w:numPr>
         <w:rPr>
-          <w:rFonts w:eastAsia="PMingLiU"/>
           <w:sz w:val="22"/>
-        </w:rPr>
-      </w:pPr>
-      <w:r>
-        <w:rPr>
-          <w:rFonts w:eastAsia="PMingLiU"/>
-        </w:rPr>
+          <w:szCs w:val="22"/>
+        </w:rPr>
+      </w:pPr>
+      <w:r>
         <w:t xml:space="preserve">I have paid rent or tried to pay the landlord and therefore the landlord cannot terminate my tenancy with a 14-day Notice to Quit. </w:t>
       </w:r>
     </w:p>
@@ -266,62 +311,45 @@
       <w:pPr>
         <w:numPr>
           <w:ilvl w:val="0"/>
-          <w:numId w:val="2"/>
+          <w:numId w:val="1"/>
         </w:numPr>
-        <w:rPr>
-          <w:rFonts w:eastAsia="PMingLiU"/>
-        </w:rPr>
-      </w:pPr>
-      <w:r>
-        <w:rPr>
-          <w:rFonts w:eastAsia="PMingLiU"/>
-        </w:rPr>
-        <w:t xml:space="preserve">I "revived" my tenancy by paying all the rent "owed" within the time the law allows. </w:t>
+      </w:pPr>
+      <w:r>
+        <w:t>I "</w:t>
+      </w:r>
+      <w:r>
+        <w:t xml:space="preserve">revived" my tenancy by paying all the rent "owed" within the time the law allows. </w:t>
       </w:r>
     </w:p>
     <w:p>
       <w:pPr>
         <w:numPr>
           <w:ilvl w:val="0"/>
-          <w:numId w:val="2"/>
+          <w:numId w:val="1"/>
         </w:numPr>
-        <w:rPr>
-          <w:rFonts w:eastAsia="PMingLiU"/>
-        </w:rPr>
-      </w:pPr>
-      <w:r>
-        <w:rPr>
-          <w:rFonts w:eastAsia="PMingLiU"/>
-        </w:rPr>
-        <w:t xml:space="preserve">The landlord accepted my rent without reservation after service of Notice to Quit, creating a new tenancy, and, therefore, is barred from recovering possession of premises, G.L. c. 239, §1. </w:t>
-      </w:r>
-    </w:p>
-    <w:p>
-      <w:pPr>
-        <w:rPr>
-          <w:rFonts w:eastAsia="PMingLiU"/>
-        </w:rPr>
-      </w:pPr>
-    </w:p>
-    <w:p>
-      <w:pPr>
-        <w:rPr>
-          <w:rFonts w:eastAsia="PMingLiU"/>
-        </w:rPr>
-      </w:pPr>
-    </w:p>
+      </w:pPr>
+      <w:r>
+        <w:t xml:space="preserve">The landlord accepted my rent without reservation after service of Notice to Quit, creating a new tenancy, and, therefore, is barred from recovering possession of premises, </w:t>
+      </w:r>
+      <w:r>
+        <w:t xml:space="preserve">G.L. c. 239, §1. </w:t>
+      </w:r>
+    </w:p>
+    <w:p/>
+    <w:p/>
     <w:p>
       <w:pPr>
         <w:keepNext/>
         <w:keepLines/>
         <w:rPr>
-          <w:rFonts w:ascii="Garamond" w:hAnsi="Garamond"/>
-        </w:rPr>
-      </w:pPr>
-      <w:bookmarkStart w:id="1" w:name="_Hlk507956324"/>
-      <w:r>
-        <w:rPr>
-          <w:rFonts w:ascii="Garamond" w:hAnsi="Garamond"/>
+          <w:rFonts w:ascii="Garamond" w:eastAsia="Garamond" w:hAnsi="Garamond" w:cs="Garamond"/>
+        </w:rPr>
+      </w:pPr>
+      <w:bookmarkStart w:id="2" w:name="_heading=h.30j0zll" w:colFirst="0" w:colLast="0"/>
+      <w:bookmarkEnd w:id="2"/>
+      <w:r>
+        <w:rPr>
+          <w:rFonts w:ascii="Garamond" w:eastAsia="Garamond" w:hAnsi="Garamond" w:cs="Garamond"/>
         </w:rPr>
         <w:t>I hereby certify that I mailed a copy of this document to the landlord or his/her lawyer on March 23, 2018.</w:t>
       </w:r>
@@ -347,7 +375,7 @@
           <w:tab w:val="left" w:pos="9990"/>
         </w:tabs>
         <w:rPr>
-          <w:rFonts w:ascii="Garamond" w:hAnsi="Garamond"/>
+          <w:rFonts w:ascii="Garamond" w:eastAsia="Garamond" w:hAnsi="Garamond" w:cs="Garamond"/>
         </w:rPr>
       </w:pPr>
     </w:p>
@@ -373,26 +401,26 @@
         </w:tabs>
         <w:ind w:left="5040"/>
         <w:rPr>
-          <w:rFonts w:ascii="Garamond" w:hAnsi="Garamond"/>
-        </w:rPr>
-      </w:pPr>
-      <w:r>
-        <w:rPr>
-          <w:rFonts w:ascii="Garamond" w:hAnsi="Garamond"/>
+          <w:rFonts w:ascii="Garamond" w:eastAsia="Garamond" w:hAnsi="Garamond" w:cs="Garamond"/>
+        </w:rPr>
+      </w:pPr>
+      <w:r>
+        <w:rPr>
+          <w:rFonts w:ascii="Garamond" w:eastAsia="Garamond" w:hAnsi="Garamond" w:cs="Garamond"/>
         </w:rPr>
         <w:t xml:space="preserve">Tobias </w:t>
       </w:r>
       <w:proofErr w:type="spellStart"/>
       <w:r>
         <w:rPr>
-          <w:rFonts w:ascii="Garamond" w:hAnsi="Garamond"/>
+          <w:rFonts w:ascii="Garamond" w:eastAsia="Garamond" w:hAnsi="Garamond" w:cs="Garamond"/>
         </w:rPr>
         <w:t>Fünke</w:t>
       </w:r>
       <w:proofErr w:type="spellEnd"/>
       <w:r>
         <w:rPr>
-          <w:rFonts w:ascii="Garamond" w:hAnsi="Garamond"/>
+          <w:rFonts w:ascii="Garamond" w:eastAsia="Garamond" w:hAnsi="Garamond" w:cs="Garamond"/>
         </w:rPr>
         <w:t>, DEFENDANT</w:t>
       </w:r>
@@ -419,7 +447,7 @@
         </w:tabs>
         <w:ind w:left="5040" w:firstLine="5130"/>
         <w:rPr>
-          <w:rFonts w:ascii="Garamond" w:hAnsi="Garamond"/>
+          <w:rFonts w:ascii="Garamond" w:eastAsia="Garamond" w:hAnsi="Garamond" w:cs="Garamond"/>
         </w:rPr>
       </w:pPr>
     </w:p>
@@ -445,19 +473,19 @@
         </w:tabs>
         <w:ind w:left="5040"/>
         <w:rPr>
-          <w:rFonts w:ascii="Garamond" w:hAnsi="Garamond"/>
-        </w:rPr>
-      </w:pPr>
-      <w:r>
-        <w:rPr>
-          <w:rFonts w:ascii="Garamond" w:hAnsi="Garamond"/>
+          <w:rFonts w:ascii="Garamond" w:eastAsia="Garamond" w:hAnsi="Garamond" w:cs="Garamond"/>
+        </w:rPr>
+      </w:pPr>
+      <w:r>
+        <w:rPr>
+          <w:rFonts w:ascii="Garamond" w:eastAsia="Garamond" w:hAnsi="Garamond" w:cs="Garamond"/>
         </w:rPr>
         <w:t xml:space="preserve">/s/ Tobias </w:t>
       </w:r>
       <w:proofErr w:type="spellStart"/>
       <w:r>
         <w:rPr>
-          <w:rFonts w:ascii="Garamond" w:hAnsi="Garamond"/>
+          <w:rFonts w:ascii="Garamond" w:eastAsia="Garamond" w:hAnsi="Garamond" w:cs="Garamond"/>
         </w:rPr>
         <w:t>Fünke</w:t>
       </w:r>
@@ -485,12 +513,12 @@
         </w:tabs>
         <w:ind w:left="5040"/>
         <w:rPr>
-          <w:rFonts w:ascii="Garamond" w:hAnsi="Garamond"/>
-        </w:rPr>
-      </w:pPr>
-      <w:r>
-        <w:rPr>
-          <w:rFonts w:ascii="Garamond" w:hAnsi="Garamond"/>
+          <w:rFonts w:ascii="Garamond" w:eastAsia="Garamond" w:hAnsi="Garamond" w:cs="Garamond"/>
+        </w:rPr>
+      </w:pPr>
+      <w:r>
+        <w:rPr>
+          <w:rFonts w:ascii="Garamond" w:eastAsia="Garamond" w:hAnsi="Garamond" w:cs="Garamond"/>
         </w:rPr>
         <w:t>__________________________</w:t>
       </w:r>
@@ -517,12 +545,12 @@
         </w:tabs>
         <w:ind w:left="5040"/>
         <w:rPr>
-          <w:rFonts w:ascii="Garamond" w:hAnsi="Garamond"/>
-        </w:rPr>
-      </w:pPr>
-      <w:r>
-        <w:rPr>
-          <w:rFonts w:ascii="Garamond" w:hAnsi="Garamond"/>
+          <w:rFonts w:ascii="Garamond" w:eastAsia="Garamond" w:hAnsi="Garamond" w:cs="Garamond"/>
+        </w:rPr>
+      </w:pPr>
+      <w:r>
+        <w:rPr>
+          <w:rFonts w:ascii="Garamond" w:eastAsia="Garamond" w:hAnsi="Garamond" w:cs="Garamond"/>
         </w:rPr>
         <w:t>1 Lucille Lane</w:t>
       </w:r>
@@ -549,12 +577,12 @@
         </w:tabs>
         <w:ind w:left="5040"/>
         <w:rPr>
-          <w:rFonts w:ascii="Garamond" w:hAnsi="Garamond"/>
-        </w:rPr>
-      </w:pPr>
-      <w:r>
-        <w:rPr>
-          <w:rFonts w:ascii="Garamond" w:hAnsi="Garamond"/>
+          <w:rFonts w:ascii="Garamond" w:eastAsia="Garamond" w:hAnsi="Garamond" w:cs="Garamond"/>
+        </w:rPr>
+      </w:pPr>
+      <w:r>
+        <w:rPr>
+          <w:rFonts w:ascii="Garamond" w:eastAsia="Garamond" w:hAnsi="Garamond" w:cs="Garamond"/>
         </w:rPr>
         <w:t>Sudden Valley, MA 02100</w:t>
       </w:r>
@@ -581,21 +609,21 @@
         </w:tabs>
         <w:ind w:left="5040"/>
         <w:rPr>
-          <w:rFonts w:ascii="Garamond" w:hAnsi="Garamond"/>
-        </w:rPr>
-      </w:pPr>
-      <w:r>
-        <w:rPr>
-          <w:rFonts w:ascii="Garamond" w:hAnsi="Garamond"/>
+          <w:rFonts w:ascii="Garamond" w:eastAsia="Garamond" w:hAnsi="Garamond" w:cs="Garamond"/>
+        </w:rPr>
+      </w:pPr>
+      <w:r>
+        <w:rPr>
+          <w:rFonts w:ascii="Garamond" w:eastAsia="Garamond" w:hAnsi="Garamond" w:cs="Garamond"/>
         </w:rPr>
         <w:t>(617) 360-4444</w:t>
       </w:r>
-      <w:bookmarkEnd w:id="1"/>
     </w:p>
     <w:p/>
     <w:sectPr>
       <w:pgSz w:w="12240" w:h="15840"/>
       <w:pgMar w:top="820" w:right="1397" w:bottom="200" w:left="1043" w:header="720" w:footer="720" w:gutter="0"/>
+      <w:pgNumType w:start="1"/>
       <w:cols w:space="720"/>
     </w:sectPr>
   </w:body>
@@ -603,12 +631,12 @@
 </file>
 
 <file path=word/numbering.xml><?xml version="1.0" encoding="utf-8"?>
-<w:numbering xmlns:wpc="http://schemas.microsoft.com/office/word/2010/wordprocessingCanvas" xmlns:cx="http://schemas.microsoft.com/office/drawing/2014/chartex" xmlns:cx1="http://schemas.microsoft.com/office/drawing/2015/9/8/chartex" xmlns:cx2="http://schemas.microsoft.com/office/drawing/2015/10/21/chartex" xmlns:cx3="http://schemas.microsoft.com/office/drawing/2016/5/9/chartex" xmlns:cx4="http://schemas.microsoft.com/office/drawing/2016/5/10/chartex" xmlns:cx5="http://schemas.microsoft.com/office/drawing/2016/5/11/chartex" xmlns:cx6="http://schemas.microsoft.com/office/drawing/2016/5/12/chartex" xmlns:cx7="http://schemas.microsoft.com/office/drawing/2016/5/13/chartex" xmlns:cx8="http://schemas.microsoft.com/office/drawing/2016/5/14/chartex" xmlns:mc="http://schemas.openxmlformats.org/markup-compatibility/2006" xmlns:aink="http://schemas.microsoft.com/office/drawing/2016/ink" xmlns:am3d="http://schemas.microsoft.com/office/drawing/2017/model3d" xmlns:o="urn:schemas-microsoft-com:office:office" xmlns:r="http://schemas.openxmlformats.org/officeDocument/2006/relationships" xmlns:m="http://schemas.openxmlformats.org/officeDocument/2006/math" xmlns:v="urn:schemas-microsoft-com:vml" xmlns:wp14="http://schemas.microsoft.com/office/word/2010/wordprocessingDrawing" xmlns:wp="http://schemas.openxmlformats.org/drawingml/2006/wordprocessingDrawing" xmlns:w10="urn:schemas-microsoft-com:office:word" xmlns:w="http://schemas.openxmlformats.org/wordprocessingml/2006/main" xmlns:w14="http://schemas.microsoft.com/office/word/2010/wordml" xmlns:w15="http://schemas.microsoft.com/office/word/2012/wordml" xmlns:w16cid="http://schemas.microsoft.com/office/word/2016/wordml/cid" xmlns:w16se="http://schemas.microsoft.com/office/word/2015/wordml/symex" xmlns:wpg="http://schemas.microsoft.com/office/word/2010/wordprocessingGroup" xmlns:wpi="http://schemas.microsoft.com/office/word/2010/wordprocessingInk" xmlns:wne="http://schemas.microsoft.com/office/word/2006/wordml" xmlns:wps="http://schemas.microsoft.com/office/word/2010/wordprocessingShape" mc:Ignorable="w14 w15 w16se w16cid wp14">
+<w:numbering xmlns:wpc="http://schemas.microsoft.com/office/word/2010/wordprocessingCanvas" xmlns:mc="http://schemas.openxmlformats.org/markup-compatibility/2006" xmlns:o="urn:schemas-microsoft-com:office:office" xmlns:r="http://schemas.openxmlformats.org/officeDocument/2006/relationships" xmlns:m="http://schemas.openxmlformats.org/officeDocument/2006/math" xmlns:v="urn:schemas-microsoft-com:vml" xmlns:wp14="http://schemas.microsoft.com/office/word/2010/wordprocessingDrawing" xmlns:wp="http://schemas.openxmlformats.org/drawingml/2006/wordprocessingDrawing" xmlns:w10="urn:schemas-microsoft-com:office:word" xmlns:w="http://schemas.openxmlformats.org/wordprocessingml/2006/main" xmlns:w14="http://schemas.microsoft.com/office/word/2010/wordml" xmlns:w15="http://schemas.microsoft.com/office/word/2012/wordml" xmlns:wpg="http://schemas.microsoft.com/office/word/2010/wordprocessingGroup" xmlns:wpi="http://schemas.microsoft.com/office/word/2010/wordprocessingInk" xmlns:wne="http://schemas.microsoft.com/office/word/2006/wordml" xmlns:wps="http://schemas.microsoft.com/office/word/2010/wordprocessingShape" mc:Ignorable="w14 w15 wp14">
   <w:abstractNum w:abstractNumId="0" w15:restartNumberingAfterBreak="0">
-    <w:nsid w:val="7B15279A"/>
-    <w:multiLevelType w:val="hybridMultilevel"/>
-    <w:tmpl w:val="EF58912E"/>
-    <w:lvl w:ilvl="0" w:tplc="0409000F">
+    <w:nsid w:val="199C21D7"/>
+    <w:multiLevelType w:val="multilevel"/>
+    <w:tmpl w:val="EE282B24"/>
+    <w:lvl w:ilvl="0">
       <w:start w:val="1"/>
       <w:numFmt w:val="decimal"/>
       <w:lvlText w:val="%1."/>
@@ -616,11 +644,8 @@
       <w:pPr>
         <w:ind w:left="720" w:hanging="360"/>
       </w:pPr>
-      <w:rPr>
-        <w:rFonts w:hint="default"/>
-      </w:rPr>
     </w:lvl>
-    <w:lvl w:ilvl="1" w:tplc="04090019" w:tentative="1">
+    <w:lvl w:ilvl="1">
       <w:start w:val="1"/>
       <w:numFmt w:val="lowerLetter"/>
       <w:lvlText w:val="%2."/>
@@ -629,7 +654,7 @@
         <w:ind w:left="1440" w:hanging="360"/>
       </w:pPr>
     </w:lvl>
-    <w:lvl w:ilvl="2" w:tplc="0409001B" w:tentative="1">
+    <w:lvl w:ilvl="2">
       <w:start w:val="1"/>
       <w:numFmt w:val="lowerRoman"/>
       <w:lvlText w:val="%3."/>
@@ -638,7 +663,7 @@
         <w:ind w:left="2160" w:hanging="180"/>
       </w:pPr>
     </w:lvl>
-    <w:lvl w:ilvl="3" w:tplc="0409000F" w:tentative="1">
+    <w:lvl w:ilvl="3">
       <w:start w:val="1"/>
       <w:numFmt w:val="decimal"/>
       <w:lvlText w:val="%4."/>
@@ -647,7 +672,7 @@
         <w:ind w:left="2880" w:hanging="360"/>
       </w:pPr>
     </w:lvl>
-    <w:lvl w:ilvl="4" w:tplc="04090019" w:tentative="1">
+    <w:lvl w:ilvl="4">
       <w:start w:val="1"/>
       <w:numFmt w:val="lowerLetter"/>
       <w:lvlText w:val="%5."/>
@@ -656,7 +681,7 @@
         <w:ind w:left="3600" w:hanging="360"/>
       </w:pPr>
     </w:lvl>
-    <w:lvl w:ilvl="5" w:tplc="0409001B" w:tentative="1">
+    <w:lvl w:ilvl="5">
       <w:start w:val="1"/>
       <w:numFmt w:val="lowerRoman"/>
       <w:lvlText w:val="%6."/>
@@ -665,7 +690,7 @@
         <w:ind w:left="4320" w:hanging="180"/>
       </w:pPr>
     </w:lvl>
-    <w:lvl w:ilvl="6" w:tplc="0409000F" w:tentative="1">
+    <w:lvl w:ilvl="6">
       <w:start w:val="1"/>
       <w:numFmt w:val="decimal"/>
       <w:lvlText w:val="%7."/>
@@ -674,7 +699,7 @@
         <w:ind w:left="5040" w:hanging="360"/>
       </w:pPr>
     </w:lvl>
-    <w:lvl w:ilvl="7" w:tplc="04090019" w:tentative="1">
+    <w:lvl w:ilvl="7">
       <w:start w:val="1"/>
       <w:numFmt w:val="lowerLetter"/>
       <w:lvlText w:val="%8."/>
@@ -683,7 +708,7 @@
         <w:ind w:left="5760" w:hanging="360"/>
       </w:pPr>
     </w:lvl>
-    <w:lvl w:ilvl="8" w:tplc="0409001B" w:tentative="1">
+    <w:lvl w:ilvl="8">
       <w:start w:val="1"/>
       <w:numFmt w:val="lowerRoman"/>
       <w:lvlText w:val="%9."/>
@@ -696,57 +721,23 @@
   <w:num w:numId="1">
     <w:abstractNumId w:val="0"/>
   </w:num>
-  <w:num w:numId="2">
-    <w:abstractNumId w:val="0"/>
-    <w:lvlOverride w:ilvl="0">
-      <w:startOverride w:val="1"/>
-    </w:lvlOverride>
-    <w:lvlOverride w:ilvl="1">
-      <w:startOverride w:val="1"/>
-    </w:lvlOverride>
-    <w:lvlOverride w:ilvl="2">
-      <w:startOverride w:val="1"/>
-    </w:lvlOverride>
-    <w:lvlOverride w:ilvl="3">
-      <w:startOverride w:val="1"/>
-    </w:lvlOverride>
-    <w:lvlOverride w:ilvl="4">
-      <w:startOverride w:val="1"/>
-    </w:lvlOverride>
-    <w:lvlOverride w:ilvl="5">
-      <w:startOverride w:val="1"/>
-    </w:lvlOverride>
-    <w:lvlOverride w:ilvl="6">
-      <w:startOverride w:val="1"/>
-    </w:lvlOverride>
-    <w:lvlOverride w:ilvl="7">
-      <w:startOverride w:val="1"/>
-    </w:lvlOverride>
-    <w:lvlOverride w:ilvl="8">
-      <w:startOverride w:val="1"/>
-    </w:lvlOverride>
-  </w:num>
 </w:numbering>
 </file>
 
 <file path=word/styles.xml><?xml version="1.0" encoding="utf-8"?>
-<w:styles xmlns:mc="http://schemas.openxmlformats.org/markup-compatibility/2006" xmlns:r="http://schemas.openxmlformats.org/officeDocument/2006/relationships" xmlns:w="http://schemas.openxmlformats.org/wordprocessingml/2006/main" xmlns:w14="http://schemas.microsoft.com/office/word/2010/wordml" xmlns:w15="http://schemas.microsoft.com/office/word/2012/wordml" xmlns:w16cid="http://schemas.microsoft.com/office/word/2016/wordml/cid" xmlns:w16se="http://schemas.microsoft.com/office/word/2015/wordml/symex" mc:Ignorable="w14 w15 w16se w16cid">
+<w:styles xmlns:mc="http://schemas.openxmlformats.org/markup-compatibility/2006" xmlns:r="http://schemas.openxmlformats.org/officeDocument/2006/relationships" xmlns:w="http://schemas.openxmlformats.org/wordprocessingml/2006/main" xmlns:w14="http://schemas.microsoft.com/office/word/2010/wordml" xmlns:w15="http://schemas.microsoft.com/office/word/2012/wordml" mc:Ignorable="w14 w15">
   <w:docDefaults>
     <w:rPrDefault>
       <w:rPr>
-        <w:rFonts w:asciiTheme="minorHAnsi" w:eastAsiaTheme="minorHAnsi" w:hAnsiTheme="minorHAnsi" w:cstheme="minorBidi"/>
-        <w:sz w:val="22"/>
-        <w:szCs w:val="22"/>
-        <w:lang w:val="en-US" w:eastAsia="en-US" w:bidi="ar-SA"/>
+        <w:rFonts w:ascii="Times New Roman" w:eastAsia="Times New Roman" w:hAnsi="Times New Roman" w:cs="Times New Roman"/>
+        <w:sz w:val="24"/>
+        <w:szCs w:val="24"/>
+        <w:lang w:val="en-US" w:eastAsia="de-DE" w:bidi="ar-SA"/>
       </w:rPr>
     </w:rPrDefault>
-    <w:pPrDefault>
-      <w:pPr>
-        <w:spacing w:after="160" w:line="259" w:lineRule="auto"/>
-      </w:pPr>
-    </w:pPrDefault>
+    <w:pPrDefault/>
   </w:docDefaults>
-  <w:latentStyles w:defLockedState="0" w:defUIPriority="99" w:defSemiHidden="0" w:defUnhideWhenUsed="0" w:defQFormat="0" w:count="375">
+  <w:latentStyles w:defLockedState="0" w:defUIPriority="99" w:defSemiHidden="0" w:defUnhideWhenUsed="0" w:defQFormat="0" w:count="371">
     <w:lsdException w:name="Normal" w:uiPriority="0" w:qFormat="1"/>
     <w:lsdException w:name="heading 1" w:uiPriority="9" w:qFormat="1"/>
     <w:lsdException w:name="heading 2" w:semiHidden="1" w:uiPriority="9" w:unhideWhenUsed="1" w:qFormat="1"/>
@@ -813,7 +804,7 @@
     <w:lsdException w:name="Closing" w:semiHidden="1" w:unhideWhenUsed="1"/>
     <w:lsdException w:name="Signature" w:semiHidden="1" w:unhideWhenUsed="1"/>
     <w:lsdException w:name="Default Paragraph Font" w:semiHidden="1" w:uiPriority="1" w:unhideWhenUsed="1"/>
-    <w:lsdException w:name="Body Text" w:semiHidden="1" w:uiPriority="0" w:unhideWhenUsed="1"/>
+    <w:lsdException w:name="Body Text" w:semiHidden="1" w:unhideWhenUsed="1"/>
     <w:lsdException w:name="Body Text Indent" w:semiHidden="1" w:unhideWhenUsed="1"/>
     <w:lsdException w:name="List Continue" w:semiHidden="1" w:unhideWhenUsed="1"/>
     <w:lsdException w:name="List Continue 2" w:semiHidden="1" w:unhideWhenUsed="1"/>
@@ -1118,29 +1109,113 @@
     <w:lsdException w:name="List Table 5 Dark Accent 6" w:uiPriority="50"/>
     <w:lsdException w:name="List Table 6 Colorful Accent 6" w:uiPriority="51"/>
     <w:lsdException w:name="List Table 7 Colorful Accent 6" w:uiPriority="52"/>
-    <w:lsdException w:name="Mention" w:semiHidden="1" w:unhideWhenUsed="1"/>
-    <w:lsdException w:name="Smart Hyperlink" w:semiHidden="1" w:unhideWhenUsed="1"/>
   </w:latentStyles>
-  <w:style w:type="paragraph" w:default="1" w:styleId="Normal">
+  <w:style w:type="paragraph" w:default="1" w:styleId="Standard">
     <w:name w:val="Normal"/>
     <w:qFormat/>
     <w:rsid w:val="004732A2"/>
+  </w:style>
+  <w:style w:type="paragraph" w:styleId="berschrift1">
+    <w:name w:val="heading 1"/>
+    <w:basedOn w:val="Standard"/>
+    <w:next w:val="Standard"/>
     <w:pPr>
-      <w:spacing w:after="0" w:line="240" w:lineRule="auto"/>
+      <w:keepNext/>
+      <w:keepLines/>
+      <w:spacing w:before="480" w:after="120"/>
+      <w:outlineLvl w:val="0"/>
     </w:pPr>
     <w:rPr>
-      <w:rFonts w:ascii="Times New Roman" w:eastAsia="Times New Roman" w:hAnsi="Times New Roman" w:cs="Times New Roman"/>
-      <w:sz w:val="24"/>
-      <w:szCs w:val="24"/>
+      <w:b/>
+      <w:sz w:val="48"/>
+      <w:szCs w:val="48"/>
     </w:rPr>
   </w:style>
-  <w:style w:type="character" w:default="1" w:styleId="DefaultParagraphFont">
+  <w:style w:type="paragraph" w:styleId="berschrift2">
+    <w:name w:val="heading 2"/>
+    <w:basedOn w:val="Standard"/>
+    <w:next w:val="Standard"/>
+    <w:pPr>
+      <w:keepNext/>
+      <w:keepLines/>
+      <w:spacing w:before="360" w:after="80"/>
+      <w:outlineLvl w:val="1"/>
+    </w:pPr>
+    <w:rPr>
+      <w:b/>
+      <w:sz w:val="36"/>
+      <w:szCs w:val="36"/>
+    </w:rPr>
+  </w:style>
+  <w:style w:type="paragraph" w:styleId="berschrift3">
+    <w:name w:val="heading 3"/>
+    <w:basedOn w:val="Standard"/>
+    <w:next w:val="Standard"/>
+    <w:pPr>
+      <w:keepNext/>
+      <w:keepLines/>
+      <w:spacing w:before="280" w:after="80"/>
+      <w:outlineLvl w:val="2"/>
+    </w:pPr>
+    <w:rPr>
+      <w:b/>
+      <w:sz w:val="28"/>
+      <w:szCs w:val="28"/>
+    </w:rPr>
+  </w:style>
+  <w:style w:type="paragraph" w:styleId="berschrift4">
+    <w:name w:val="heading 4"/>
+    <w:basedOn w:val="Standard"/>
+    <w:next w:val="Standard"/>
+    <w:pPr>
+      <w:keepNext/>
+      <w:keepLines/>
+      <w:spacing w:before="240" w:after="40"/>
+      <w:outlineLvl w:val="3"/>
+    </w:pPr>
+    <w:rPr>
+      <w:b/>
+    </w:rPr>
+  </w:style>
+  <w:style w:type="paragraph" w:styleId="berschrift5">
+    <w:name w:val="heading 5"/>
+    <w:basedOn w:val="Standard"/>
+    <w:next w:val="Standard"/>
+    <w:pPr>
+      <w:keepNext/>
+      <w:keepLines/>
+      <w:spacing w:before="220" w:after="40"/>
+      <w:outlineLvl w:val="4"/>
+    </w:pPr>
+    <w:rPr>
+      <w:b/>
+      <w:sz w:val="22"/>
+      <w:szCs w:val="22"/>
+    </w:rPr>
+  </w:style>
+  <w:style w:type="paragraph" w:styleId="berschrift6">
+    <w:name w:val="heading 6"/>
+    <w:basedOn w:val="Standard"/>
+    <w:next w:val="Standard"/>
+    <w:pPr>
+      <w:keepNext/>
+      <w:keepLines/>
+      <w:spacing w:before="200" w:after="40"/>
+      <w:outlineLvl w:val="5"/>
+    </w:pPr>
+    <w:rPr>
+      <w:b/>
+      <w:sz w:val="20"/>
+      <w:szCs w:val="20"/>
+    </w:rPr>
+  </w:style>
+  <w:style w:type="character" w:default="1" w:styleId="Absatz-Standardschriftart">
     <w:name w:val="Default Paragraph Font"/>
     <w:uiPriority w:val="1"/>
     <w:semiHidden/>
     <w:unhideWhenUsed/>
   </w:style>
-  <w:style w:type="table" w:default="1" w:styleId="TableNormal">
+  <w:style w:type="table" w:default="1" w:styleId="NormaleTabelle">
     <w:name w:val="Normal Table"/>
     <w:uiPriority w:val="99"/>
     <w:semiHidden/>
@@ -1155,17 +1230,43 @@
       </w:tblCellMar>
     </w:tblPr>
   </w:style>
-  <w:style w:type="numbering" w:default="1" w:styleId="NoList">
+  <w:style w:type="numbering" w:default="1" w:styleId="KeineListe">
     <w:name w:val="No List"/>
     <w:uiPriority w:val="99"/>
     <w:semiHidden/>
     <w:unhideWhenUsed/>
   </w:style>
-  <w:style w:type="character" w:customStyle="1" w:styleId="BodyTextChar">
-    <w:name w:val="Body Text Char"/>
-    <w:aliases w:val="bt Char"/>
-    <w:basedOn w:val="DefaultParagraphFont"/>
-    <w:link w:val="BodyText"/>
+  <w:style w:type="table" w:customStyle="1" w:styleId="TableNormal">
+    <w:name w:val="Table Normal"/>
+    <w:tblPr>
+      <w:tblCellMar>
+        <w:top w:w="0" w:type="dxa"/>
+        <w:left w:w="0" w:type="dxa"/>
+        <w:bottom w:w="0" w:type="dxa"/>
+        <w:right w:w="0" w:type="dxa"/>
+      </w:tblCellMar>
+    </w:tblPr>
+  </w:style>
+  <w:style w:type="paragraph" w:styleId="Titel">
+    <w:name w:val="Title"/>
+    <w:basedOn w:val="Standard"/>
+    <w:next w:val="Standard"/>
+    <w:pPr>
+      <w:keepNext/>
+      <w:keepLines/>
+      <w:spacing w:before="480" w:after="120"/>
+    </w:pPr>
+    <w:rPr>
+      <w:b/>
+      <w:sz w:val="72"/>
+      <w:szCs w:val="72"/>
+    </w:rPr>
+  </w:style>
+  <w:style w:type="character" w:customStyle="1" w:styleId="TextkrperZchn">
+    <w:name w:val="Textkörper Zchn"/>
+    <w:aliases w:val="bt Zchn"/>
+    <w:basedOn w:val="Absatz-Standardschriftart"/>
+    <w:link w:val="Textkrper"/>
     <w:semiHidden/>
     <w:locked/>
     <w:rsid w:val="004732A2"/>
@@ -1173,11 +1274,11 @@
       <w:sz w:val="24"/>
     </w:rPr>
   </w:style>
-  <w:style w:type="paragraph" w:styleId="BodyText">
+  <w:style w:type="paragraph" w:styleId="Textkrper">
     <w:name w:val="Body Text"/>
     <w:aliases w:val="bt"/>
-    <w:basedOn w:val="Normal"/>
-    <w:link w:val="BodyTextChar"/>
+    <w:basedOn w:val="Standard"/>
+    <w:link w:val="TextkrperZchn"/>
     <w:semiHidden/>
     <w:unhideWhenUsed/>
     <w:rsid w:val="004732A2"/>
@@ -1191,7 +1292,7 @@
   </w:style>
   <w:style w:type="character" w:customStyle="1" w:styleId="BodyTextChar1">
     <w:name w:val="Body Text Char1"/>
-    <w:basedOn w:val="DefaultParagraphFont"/>
+    <w:basedOn w:val="Absatz-Standardschriftart"/>
     <w:uiPriority w:val="99"/>
     <w:semiHidden/>
     <w:rsid w:val="004732A2"/>
@@ -1199,6 +1300,23 @@
       <w:rFonts w:ascii="Times New Roman" w:eastAsia="Times New Roman" w:hAnsi="Times New Roman" w:cs="Times New Roman"/>
       <w:sz w:val="24"/>
       <w:szCs w:val="24"/>
+    </w:rPr>
+  </w:style>
+  <w:style w:type="paragraph" w:styleId="Untertitel">
+    <w:name w:val="Subtitle"/>
+    <w:basedOn w:val="Standard"/>
+    <w:next w:val="Standard"/>
+    <w:pPr>
+      <w:keepNext/>
+      <w:keepLines/>
+      <w:spacing w:before="360" w:after="80"/>
+    </w:pPr>
+    <w:rPr>
+      <w:rFonts w:ascii="Georgia" w:eastAsia="Georgia" w:hAnsi="Georgia" w:cs="Georgia"/>
+      <w:i/>
+      <w:color w:val="666666"/>
+      <w:sz w:val="48"/>
+      <w:szCs w:val="48"/>
     </w:rPr>
   </w:style>
 </w:styles>
@@ -1463,4 +1581,19 @@
     </a:ext>
   </a:extLst>
 </a:theme>
+</file>
+
+<file path=customXml/item1.xml><?xml version="1.0" encoding="utf-8"?>
+<go:gDocsCustomXmlDataStorage xmlns:go="http://customooxmlschemas.google.com/" xmlns:r="http://schemas.openxmlformats.org/officeDocument/2006/relationships">
+  <go:docsCustomData xmlns:go="http://customooxmlschemas.google.com/" roundtripDataSignature="AMtx7mi+jakjLErUMFPehc761V4HMhjTNw==">AMUW2mU/toTl+F9p9mWojIGKUumDW0C2jD4QYrFcXBggGtzyIyDFpOZUkygXMa+pR0vPrAHrzQQATcl2j7XlkGRrj9hu/Vbmn1nEPCVXATn2xBT+ewXUWsElwjjG+KfNo/kcwZSdX9fb</go:docsCustomData>
+</go:gDocsCustomXmlDataStorage>
+</file>
+
+<file path=customXml/itemProps1.xml><?xml version="1.0" encoding="utf-8"?>
+<ds:datastoreItem xmlns:ds="http://schemas.openxmlformats.org/officeDocument/2006/customXml" ds:itemID="{11111111-1234-1234-1234-123412341234}">
+  <ds:schemaRefs>
+    <ds:schemaRef ds:uri="http://customooxmlschemas.google.com/"/>
+    <ds:schemaRef ds:uri="http://schemas.openxmlformats.org/officeDocument/2006/relationships"/>
+  </ds:schemaRefs>
+</ds:datastoreItem>
 </file>
</xml_diff>